<commit_message>
@MESDELSERVICIO, palabras reservadas en el Asunto y download de zip de PDFs
</commit_message>
<xml_diff>
--- a/Documentos/MailAvisoGeneracionAutomaticaDeComprobantes.docx
+++ b/Documentos/MailAvisoGeneracionAutomaticaDeComprobantes.docx
@@ -5,7 +5,7 @@
     <w:p>
       <w:pPr>
         <w:spacing w:after="0" w:line="240" w:lineRule="auto"/>
-        <w:jc w:val="center"/>
+        <w:jc w:val="both"/>
         <w:rPr>
           <w:sz w:val="36"/>
           <w:szCs w:val="36"/>
@@ -22,7 +22,7 @@
     <w:p>
       <w:pPr>
         <w:spacing w:after="0" w:line="240" w:lineRule="auto"/>
-        <w:jc w:val="center"/>
+        <w:jc w:val="both"/>
         <w:rPr>
           <w:sz w:val="36"/>
           <w:szCs w:val="36"/>
@@ -39,16 +39,17 @@
     <w:p>
       <w:pPr>
         <w:spacing w:after="0" w:line="240" w:lineRule="auto"/>
-        <w:jc w:val="center"/>
-        <w:rPr>
-          <w:sz w:val="28"/>
-          <w:szCs w:val="28"/>
-        </w:rPr>
-      </w:pPr>
-    </w:p>
-    <w:p>
-      <w:pPr>
-        <w:spacing w:after="0" w:line="240" w:lineRule="auto"/>
+        <w:jc w:val="both"/>
+        <w:rPr>
+          <w:sz w:val="28"/>
+          <w:szCs w:val="28"/>
+        </w:rPr>
+      </w:pPr>
+    </w:p>
+    <w:p>
+      <w:pPr>
+        <w:spacing w:after="0" w:line="240" w:lineRule="auto"/>
+        <w:jc w:val="both"/>
       </w:pPr>
       <w:r>
         <w:t>Para automatizar el envío de mails, es necesario ingresar ciertos datos, tanto a nivel de Persona (cliente) como de Contrato.</w:t>
@@ -57,11 +58,13 @@
     <w:p>
       <w:pPr>
         <w:spacing w:after="0" w:line="240" w:lineRule="auto"/>
-      </w:pPr>
-    </w:p>
-    <w:p>
-      <w:pPr>
-        <w:spacing w:after="0" w:line="240" w:lineRule="auto"/>
+        <w:jc w:val="both"/>
+      </w:pPr>
+    </w:p>
+    <w:p>
+      <w:pPr>
+        <w:spacing w:after="0" w:line="240" w:lineRule="auto"/>
+        <w:jc w:val="both"/>
         <w:rPr>
           <w:sz w:val="28"/>
           <w:szCs w:val="28"/>
@@ -80,11 +83,13 @@
     <w:p>
       <w:pPr>
         <w:spacing w:after="0" w:line="240" w:lineRule="auto"/>
-      </w:pPr>
-    </w:p>
-    <w:p>
-      <w:pPr>
-        <w:spacing w:after="0" w:line="240" w:lineRule="auto"/>
+        <w:jc w:val="both"/>
+      </w:pPr>
+    </w:p>
+    <w:p>
+      <w:pPr>
+        <w:spacing w:after="0" w:line="240" w:lineRule="auto"/>
+        <w:jc w:val="both"/>
       </w:pPr>
       <w:r>
         <w:t>Tanto en el Alta como en la Modificación de Personas, aparece un nuevo panel:</w:t>
@@ -93,6 +98,7 @@
     <w:p>
       <w:pPr>
         <w:spacing w:after="0" w:line="240" w:lineRule="auto"/>
+        <w:jc w:val="both"/>
         <w:rPr>
           <w:noProof/>
           <w:lang w:eastAsia="es-AR"/>
@@ -102,6 +108,7 @@
     <w:p>
       <w:pPr>
         <w:spacing w:after="0" w:line="240" w:lineRule="auto"/>
+        <w:jc w:val="both"/>
       </w:pPr>
       <w:r>
         <w:rPr>
@@ -158,11 +165,13 @@
     <w:p>
       <w:pPr>
         <w:spacing w:after="0" w:line="240" w:lineRule="auto"/>
-      </w:pPr>
-    </w:p>
-    <w:p>
-      <w:pPr>
-        <w:spacing w:after="0" w:line="240" w:lineRule="auto"/>
+        <w:jc w:val="both"/>
+      </w:pPr>
+    </w:p>
+    <w:p>
+      <w:pPr>
+        <w:spacing w:after="0" w:line="240" w:lineRule="auto"/>
+        <w:jc w:val="both"/>
       </w:pPr>
       <w:r>
         <w:t>En él se consignan los siguientes datos:</w:t>
@@ -171,11 +180,13 @@
     <w:p>
       <w:pPr>
         <w:spacing w:after="0" w:line="240" w:lineRule="auto"/>
-      </w:pPr>
-    </w:p>
-    <w:p>
-      <w:pPr>
-        <w:spacing w:after="0" w:line="240" w:lineRule="auto"/>
+        <w:jc w:val="both"/>
+      </w:pPr>
+    </w:p>
+    <w:p>
+      <w:pPr>
+        <w:spacing w:after="0" w:line="240" w:lineRule="auto"/>
+        <w:jc w:val="both"/>
       </w:pPr>
       <w:r>
         <w:rPr>
@@ -190,6 +201,7 @@
     <w:p>
       <w:pPr>
         <w:spacing w:after="0" w:line="240" w:lineRule="auto"/>
+        <w:jc w:val="both"/>
       </w:pPr>
       <w:r>
         <w:rPr>
@@ -204,6 +216,7 @@
     <w:p>
       <w:pPr>
         <w:spacing w:after="0" w:line="240" w:lineRule="auto"/>
+        <w:jc w:val="both"/>
       </w:pPr>
       <w:r>
         <w:rPr>
@@ -226,6 +239,7 @@
     <w:p>
       <w:pPr>
         <w:spacing w:after="0" w:line="240" w:lineRule="auto"/>
+        <w:jc w:val="both"/>
       </w:pPr>
       <w:r>
         <w:t>Por cada destinatario hay que definir:</w:t>
@@ -235,6 +249,7 @@
       <w:pPr>
         <w:spacing w:after="0" w:line="240" w:lineRule="auto"/>
         <w:ind w:firstLine="708"/>
+        <w:jc w:val="both"/>
       </w:pPr>
       <w:r>
         <w:rPr>
@@ -270,6 +285,7 @@
       <w:pPr>
         <w:spacing w:after="0" w:line="240" w:lineRule="auto"/>
         <w:ind w:firstLine="708"/>
+        <w:jc w:val="both"/>
       </w:pPr>
       <w:r>
         <w:rPr>
@@ -289,6 +305,7 @@
       <w:pPr>
         <w:spacing w:after="0" w:line="240" w:lineRule="auto"/>
         <w:ind w:left="1413" w:hanging="705"/>
+        <w:jc w:val="both"/>
       </w:pPr>
       <w:proofErr w:type="spellStart"/>
       <w:r>
@@ -315,6 +332,7 @@
     <w:p>
       <w:pPr>
         <w:spacing w:after="0" w:line="240" w:lineRule="auto"/>
+        <w:jc w:val="both"/>
       </w:pPr>
       <w:proofErr w:type="spellStart"/>
       <w:r>
@@ -342,6 +360,7 @@
     <w:p>
       <w:pPr>
         <w:spacing w:after="0" w:line="240" w:lineRule="auto"/>
+        <w:jc w:val="both"/>
       </w:pPr>
       <w:r>
         <w:rPr>
@@ -361,6 +380,7 @@
     <w:p>
       <w:pPr>
         <w:spacing w:after="0" w:line="240" w:lineRule="auto"/>
+        <w:jc w:val="both"/>
       </w:pPr>
       <w:r>
         <w:rPr>
@@ -369,95 +389,56 @@
         <w:t>Cuerpo</w:t>
       </w:r>
       <w:r>
-        <w:t>: cuerpo del mail de aviso. En él se pueden incluir las siguientes palabras reservadas:</w:t>
-      </w:r>
-    </w:p>
-    <w:p>
-      <w:pPr>
-        <w:spacing w:after="0" w:line="240" w:lineRule="auto"/>
-      </w:pPr>
-      <w:r>
-        <w:tab/>
-      </w:r>
-      <w:r>
-        <w:t>@RAZONSOCIAL</w:t>
-      </w:r>
-    </w:p>
-    <w:p>
-      <w:pPr>
-        <w:spacing w:after="0" w:line="240" w:lineRule="auto"/>
-        <w:ind w:firstLine="708"/>
-      </w:pPr>
-      <w:r>
-        <w:t>@TIPOYNROCOMPROBANTE</w:t>
-      </w:r>
-    </w:p>
-    <w:p>
-      <w:pPr>
-        <w:spacing w:after="0" w:line="240" w:lineRule="auto"/>
-        <w:ind w:firstLine="708"/>
-      </w:pPr>
-      <w:r>
-        <w:t>@MONEDAEIMPORTETOTAL</w:t>
-      </w:r>
-    </w:p>
-    <w:p>
-      <w:pPr>
-        <w:spacing w:after="0" w:line="240" w:lineRule="auto"/>
-        <w:ind w:firstLine="708"/>
-      </w:pPr>
-      <w:r>
-        <w:t>@PERIODODELSERVICIO</w:t>
-      </w:r>
-    </w:p>
-    <w:p>
-      <w:pPr>
-        <w:spacing w:after="0" w:line="240" w:lineRule="auto"/>
-        <w:ind w:firstLine="708"/>
-      </w:pPr>
-      <w:r>
-        <w:t>@FECHAVTO</w:t>
-      </w:r>
-    </w:p>
-    <w:p>
-      <w:pPr>
-        <w:spacing w:after="0" w:line="240" w:lineRule="auto"/>
-        <w:ind w:firstLine="708"/>
-      </w:pPr>
-      <w:r>
-        <w:t xml:space="preserve">@TAB </w:t>
-      </w:r>
-    </w:p>
-    <w:p>
-      <w:pPr>
-        <w:spacing w:after="0" w:line="240" w:lineRule="auto"/>
-      </w:pPr>
-      <w:proofErr w:type="gramStart"/>
-      <w:r>
-        <w:t>q</w:t>
-      </w:r>
-      <w:r>
-        <w:t>ue</w:t>
-      </w:r>
-      <w:proofErr w:type="gramEnd"/>
-      <w:r>
-        <w:t xml:space="preserve"> serán reemplazados  por los valores concretos que correspondan al comprobante que se está emitiendo.  La última es sólo un tabulador.</w:t>
-      </w:r>
-    </w:p>
-    <w:p>
+        <w:t xml:space="preserve">: cuerpo del mail de aviso. </w:t>
+      </w:r>
+    </w:p>
+    <w:p>
+      <w:pPr>
+        <w:spacing w:after="0" w:line="240" w:lineRule="auto"/>
+        <w:jc w:val="both"/>
+      </w:pPr>
+    </w:p>
+    <w:p>
+      <w:pPr>
+        <w:spacing w:after="0" w:line="240" w:lineRule="auto"/>
+        <w:jc w:val="both"/>
+      </w:pPr>
+      <w:r>
+        <w:t xml:space="preserve">Tanto en el Asunto como en el Cuerpo se pueden incluir ciertas </w:t>
+      </w:r>
+      <w:r>
+        <w:rPr>
+          <w:b/>
+        </w:rPr>
+        <w:t>Palabras reservadas</w:t>
+      </w:r>
+      <w:r>
+        <w:t xml:space="preserve"> que serán reemplazadas por valores concretos correspondientes al comprobante que se está emitiendo (ver “Palabras reservadas”).    </w:t>
+      </w:r>
+    </w:p>
+    <w:p>
+      <w:pPr>
+        <w:jc w:val="both"/>
+      </w:pPr>
       <w:r>
         <w:br w:type="page"/>
       </w:r>
     </w:p>
-    <w:p/>
-    <w:p>
-      <w:pPr>
-        <w:spacing w:after="0" w:line="240" w:lineRule="auto"/>
-      </w:pPr>
-    </w:p>
-    <w:p>
-      <w:pPr>
-        <w:spacing w:after="0" w:line="240" w:lineRule="auto"/>
+    <w:p>
+      <w:pPr>
+        <w:jc w:val="both"/>
+      </w:pPr>
+    </w:p>
+    <w:p>
+      <w:pPr>
+        <w:spacing w:after="0" w:line="240" w:lineRule="auto"/>
+        <w:jc w:val="both"/>
+      </w:pPr>
+    </w:p>
+    <w:p>
+      <w:pPr>
+        <w:spacing w:after="0" w:line="240" w:lineRule="auto"/>
+        <w:jc w:val="both"/>
         <w:rPr>
           <w:sz w:val="28"/>
           <w:szCs w:val="28"/>
@@ -476,11 +457,13 @@
     <w:p>
       <w:pPr>
         <w:spacing w:after="0" w:line="240" w:lineRule="auto"/>
-      </w:pPr>
-    </w:p>
-    <w:p>
-      <w:pPr>
-        <w:spacing w:after="0" w:line="240" w:lineRule="auto"/>
+        <w:jc w:val="both"/>
+      </w:pPr>
+    </w:p>
+    <w:p>
+      <w:pPr>
+        <w:spacing w:after="0" w:line="240" w:lineRule="auto"/>
+        <w:jc w:val="both"/>
       </w:pPr>
       <w:r>
         <w:t>Tanto en el Alta como en la Modificación de Contratos, aparece un nuevo panel:</w:t>
@@ -489,6 +472,7 @@
     <w:p>
       <w:pPr>
         <w:spacing w:after="0" w:line="240" w:lineRule="auto"/>
+        <w:jc w:val="both"/>
         <w:rPr>
           <w:noProof/>
           <w:lang w:eastAsia="es-AR"/>
@@ -498,6 +482,7 @@
     <w:p>
       <w:pPr>
         <w:spacing w:after="0" w:line="240" w:lineRule="auto"/>
+        <w:jc w:val="both"/>
       </w:pPr>
       <w:r>
         <w:rPr>
@@ -554,11 +539,13 @@
     <w:p>
       <w:pPr>
         <w:spacing w:after="0" w:line="240" w:lineRule="auto"/>
-      </w:pPr>
-    </w:p>
-    <w:p>
-      <w:pPr>
-        <w:spacing w:after="0" w:line="240" w:lineRule="auto"/>
+        <w:jc w:val="both"/>
+      </w:pPr>
+    </w:p>
+    <w:p>
+      <w:pPr>
+        <w:spacing w:after="0" w:line="240" w:lineRule="auto"/>
+        <w:jc w:val="both"/>
       </w:pPr>
       <w:r>
         <w:t>En él se consignan los siguientes datos:</w:t>
@@ -567,11 +554,13 @@
     <w:p>
       <w:pPr>
         <w:spacing w:after="0" w:line="240" w:lineRule="auto"/>
-      </w:pPr>
-    </w:p>
-    <w:p>
-      <w:pPr>
-        <w:spacing w:after="0" w:line="240" w:lineRule="auto"/>
+        <w:jc w:val="both"/>
+      </w:pPr>
+    </w:p>
+    <w:p>
+      <w:pPr>
+        <w:spacing w:after="0" w:line="240" w:lineRule="auto"/>
+        <w:jc w:val="both"/>
       </w:pPr>
       <w:r>
         <w:rPr>
@@ -586,6 +575,7 @@
     <w:p>
       <w:pPr>
         <w:spacing w:after="0" w:line="240" w:lineRule="auto"/>
+        <w:jc w:val="both"/>
       </w:pPr>
       <w:r>
         <w:rPr>
@@ -606,6 +596,7 @@
     <w:p>
       <w:pPr>
         <w:spacing w:after="0" w:line="240" w:lineRule="auto"/>
+        <w:jc w:val="both"/>
       </w:pPr>
       <w:r>
         <w:rPr>
@@ -625,6 +616,7 @@
     <w:p>
       <w:pPr>
         <w:spacing w:after="0" w:line="240" w:lineRule="auto"/>
+        <w:jc w:val="both"/>
       </w:pPr>
       <w:r>
         <w:rPr>
@@ -633,87 +625,19 @@
         <w:t>Cuerpo</w:t>
       </w:r>
       <w:r>
-        <w:t>: cuerpo del mail de aviso. En él se pueden incluir las siguientes palabras reservadas:</w:t>
-      </w:r>
-    </w:p>
-    <w:p>
-      <w:pPr>
-        <w:spacing w:after="0" w:line="240" w:lineRule="auto"/>
-      </w:pPr>
-      <w:r>
-        <w:tab/>
-        <w:t>@RAZONSOCIAL</w:t>
-      </w:r>
-    </w:p>
-    <w:p>
-      <w:pPr>
-        <w:spacing w:after="0" w:line="240" w:lineRule="auto"/>
-        <w:ind w:firstLine="708"/>
-      </w:pPr>
-      <w:r>
-        <w:t>@TIPOYNROCOMPROBANTE</w:t>
-      </w:r>
-    </w:p>
-    <w:p>
-      <w:pPr>
-        <w:spacing w:after="0" w:line="240" w:lineRule="auto"/>
-        <w:ind w:firstLine="708"/>
-      </w:pPr>
-      <w:r>
-        <w:t>@MONEDAEIMPORTETOTAL</w:t>
-      </w:r>
-    </w:p>
-    <w:p>
-      <w:pPr>
-        <w:spacing w:after="0" w:line="240" w:lineRule="auto"/>
-        <w:ind w:firstLine="708"/>
-      </w:pPr>
-      <w:r>
-        <w:t>@PERIODODELSERVICIO</w:t>
-      </w:r>
-    </w:p>
-    <w:p>
-      <w:pPr>
-        <w:spacing w:after="0" w:line="240" w:lineRule="auto"/>
-        <w:ind w:firstLine="708"/>
-      </w:pPr>
-      <w:r>
-        <w:t>@FECHAVTO</w:t>
-      </w:r>
-    </w:p>
-    <w:p>
-      <w:pPr>
-        <w:spacing w:after="0" w:line="240" w:lineRule="auto"/>
-        <w:ind w:firstLine="708"/>
-      </w:pPr>
-      <w:r>
-        <w:t xml:space="preserve">@TAB </w:t>
-      </w:r>
-    </w:p>
-    <w:p>
-      <w:pPr>
-        <w:spacing w:after="0" w:line="240" w:lineRule="auto"/>
-      </w:pPr>
-      <w:proofErr w:type="gramStart"/>
-      <w:r>
-        <w:t>q</w:t>
-      </w:r>
-      <w:r>
-        <w:t>ue</w:t>
-      </w:r>
-      <w:proofErr w:type="gramEnd"/>
-      <w:r>
-        <w:t xml:space="preserve"> serán reemplazados  por los valores concretos que correspondan al comprobante que se está emitiendo.  La última es sólo un tabulador.</w:t>
-      </w:r>
-    </w:p>
-    <w:p>
-      <w:pPr>
-        <w:spacing w:after="0" w:line="240" w:lineRule="auto"/>
-      </w:pPr>
-    </w:p>
-    <w:p>
-      <w:pPr>
-        <w:spacing w:after="0" w:line="240" w:lineRule="auto"/>
+        <w:t xml:space="preserve">: cuerpo del mail de aviso. </w:t>
+      </w:r>
+    </w:p>
+    <w:p>
+      <w:pPr>
+        <w:spacing w:after="0" w:line="240" w:lineRule="auto"/>
+        <w:jc w:val="both"/>
+      </w:pPr>
+    </w:p>
+    <w:p>
+      <w:pPr>
+        <w:spacing w:after="0" w:line="240" w:lineRule="auto"/>
+        <w:jc w:val="both"/>
       </w:pPr>
       <w:r>
         <w:t xml:space="preserve">Tanto el Asunto como el Cuerpo arrancan, como valores “default”, con el texto ingresado a nivel de Persona (cliente), pero permite hacer los ajustes específicos que </w:t>
@@ -730,10 +654,37 @@
     <w:p>
       <w:pPr>
         <w:spacing w:after="0" w:line="240" w:lineRule="auto"/>
-      </w:pPr>
-    </w:p>
-    <w:p>
-      <w:pPr>
+        <w:jc w:val="both"/>
+      </w:pPr>
+    </w:p>
+    <w:p>
+      <w:pPr>
+        <w:spacing w:after="0" w:line="240" w:lineRule="auto"/>
+        <w:jc w:val="both"/>
+      </w:pPr>
+      <w:r>
+        <w:t xml:space="preserve">También se pueden incluir ciertas </w:t>
+      </w:r>
+      <w:r>
+        <w:rPr>
+          <w:b/>
+        </w:rPr>
+        <w:t>Palabras reservadas</w:t>
+      </w:r>
+      <w:r>
+        <w:t xml:space="preserve"> que serán reemplazadas por valores concretos correspondientes al comprobante que se está emitiendo (ver “Palabras reservadas”).  </w:t>
+      </w:r>
+    </w:p>
+    <w:p>
+      <w:pPr>
+        <w:spacing w:after="0" w:line="240" w:lineRule="auto"/>
+        <w:jc w:val="both"/>
+      </w:pPr>
+    </w:p>
+    <w:p>
+      <w:pPr>
+        <w:spacing w:after="0" w:line="240" w:lineRule="auto"/>
+        <w:jc w:val="both"/>
         <w:rPr>
           <w:sz w:val="28"/>
           <w:szCs w:val="28"/>
@@ -746,26 +697,23 @@
           <w:szCs w:val="28"/>
           <w:u w:val="single"/>
         </w:rPr>
-        <w:br w:type="page"/>
-      </w:r>
-    </w:p>
-    <w:p>
-      <w:pPr>
-        <w:spacing w:after="0" w:line="240" w:lineRule="auto"/>
+        <w:t xml:space="preserve">Comprobantes </w:t>
+      </w:r>
+      <w:r>
         <w:rPr>
           <w:sz w:val="28"/>
           <w:szCs w:val="28"/>
           <w:u w:val="single"/>
         </w:rPr>
-      </w:pPr>
+        <w:t xml:space="preserve"> - </w:t>
+      </w:r>
       <w:r>
         <w:rPr>
           <w:sz w:val="28"/>
           <w:szCs w:val="28"/>
           <w:u w:val="single"/>
         </w:rPr>
-        <w:lastRenderedPageBreak/>
-        <w:t xml:space="preserve">Comprobantes </w:t>
+        <w:t>Generación automática (contratos</w:t>
       </w:r>
       <w:r>
         <w:rPr>
@@ -773,33 +721,19 @@
           <w:szCs w:val="28"/>
           <w:u w:val="single"/>
         </w:rPr>
-        <w:t xml:space="preserve"> - </w:t>
-      </w:r>
-      <w:r>
-        <w:rPr>
-          <w:sz w:val="28"/>
-          <w:szCs w:val="28"/>
-          <w:u w:val="single"/>
-        </w:rPr>
-        <w:t>Generación automática (contratos</w:t>
-      </w:r>
-      <w:r>
-        <w:rPr>
-          <w:sz w:val="28"/>
-          <w:szCs w:val="28"/>
-          <w:u w:val="single"/>
-        </w:rPr>
         <w:t>)</w:t>
       </w:r>
     </w:p>
     <w:p>
       <w:pPr>
         <w:spacing w:after="0" w:line="240" w:lineRule="auto"/>
-      </w:pPr>
-    </w:p>
-    <w:p>
-      <w:pPr>
-        <w:spacing w:after="0" w:line="240" w:lineRule="auto"/>
+        <w:jc w:val="both"/>
+      </w:pPr>
+    </w:p>
+    <w:p>
+      <w:pPr>
+        <w:spacing w:after="0" w:line="240" w:lineRule="auto"/>
+        <w:jc w:val="both"/>
       </w:pPr>
       <w:r>
         <w:rPr>
@@ -856,11 +790,13 @@
     <w:p>
       <w:pPr>
         <w:spacing w:after="0" w:line="240" w:lineRule="auto"/>
-      </w:pPr>
-    </w:p>
-    <w:p>
-      <w:pPr>
-        <w:spacing w:after="0" w:line="240" w:lineRule="auto"/>
+        <w:jc w:val="both"/>
+      </w:pPr>
+    </w:p>
+    <w:p>
+      <w:pPr>
+        <w:spacing w:after="0" w:line="240" w:lineRule="auto"/>
+        <w:jc w:val="both"/>
       </w:pPr>
       <w:r>
         <w:t>El proceso de generación automátic</w:t>
@@ -884,6 +820,7 @@
     <w:p>
       <w:pPr>
         <w:spacing w:after="0" w:line="240" w:lineRule="auto"/>
+        <w:jc w:val="both"/>
       </w:pPr>
       <w:r>
         <w:t>Para acceder a esa carpeta se agregó una consulta específica que se detalla a continuación.</w:t>
@@ -892,11 +829,12 @@
     <w:p>
       <w:pPr>
         <w:spacing w:after="0" w:line="240" w:lineRule="auto"/>
-      </w:pPr>
-    </w:p>
-    <w:p>
-      <w:pPr>
-        <w:spacing w:after="0" w:line="240" w:lineRule="auto"/>
+        <w:jc w:val="both"/>
+      </w:pPr>
+    </w:p>
+    <w:p>
+      <w:pPr>
+        <w:jc w:val="both"/>
         <w:rPr>
           <w:sz w:val="28"/>
           <w:szCs w:val="28"/>
@@ -909,6 +847,26 @@
           <w:szCs w:val="28"/>
           <w:u w:val="single"/>
         </w:rPr>
+        <w:br w:type="page"/>
+      </w:r>
+    </w:p>
+    <w:p>
+      <w:pPr>
+        <w:spacing w:after="0" w:line="240" w:lineRule="auto"/>
+        <w:jc w:val="both"/>
+        <w:rPr>
+          <w:sz w:val="28"/>
+          <w:szCs w:val="28"/>
+          <w:u w:val="single"/>
+        </w:rPr>
+      </w:pPr>
+      <w:r>
+        <w:rPr>
+          <w:sz w:val="28"/>
+          <w:szCs w:val="28"/>
+          <w:u w:val="single"/>
+        </w:rPr>
+        <w:lastRenderedPageBreak/>
         <w:t xml:space="preserve">Comprobantes </w:t>
       </w:r>
       <w:r>
@@ -933,11 +891,13 @@
     <w:p>
       <w:pPr>
         <w:spacing w:after="0" w:line="240" w:lineRule="auto"/>
-      </w:pPr>
-    </w:p>
-    <w:p>
-      <w:pPr>
-        <w:spacing w:after="0" w:line="240" w:lineRule="auto"/>
+        <w:jc w:val="both"/>
+      </w:pPr>
+    </w:p>
+    <w:p>
+      <w:pPr>
+        <w:spacing w:after="0" w:line="240" w:lineRule="auto"/>
+        <w:jc w:val="both"/>
       </w:pPr>
       <w:r>
         <w:t xml:space="preserve">La nueva consulta permite acceder a la lista de archivos </w:t>
@@ -954,11 +914,13 @@
     <w:p>
       <w:pPr>
         <w:spacing w:after="0" w:line="240" w:lineRule="auto"/>
-      </w:pPr>
-    </w:p>
-    <w:p>
-      <w:pPr>
-        <w:spacing w:after="0" w:line="240" w:lineRule="auto"/>
+        <w:jc w:val="both"/>
+      </w:pPr>
+    </w:p>
+    <w:p>
+      <w:pPr>
+        <w:spacing w:after="0" w:line="240" w:lineRule="auto"/>
+        <w:jc w:val="both"/>
       </w:pPr>
       <w:r>
         <w:rPr>
@@ -967,9 +929,9 @@
         </w:rPr>
         <w:drawing>
           <wp:inline distT="0" distB="0" distL="0" distR="0">
-            <wp:extent cx="4391025" cy="2628900"/>
-            <wp:effectExtent l="19050" t="0" r="9525" b="0"/>
-            <wp:docPr id="10" name="Picture 10"/>
+            <wp:extent cx="4343400" cy="2695575"/>
+            <wp:effectExtent l="19050" t="0" r="0" b="0"/>
+            <wp:docPr id="1" name="Picture 1"/>
             <wp:cNvGraphicFramePr>
               <a:graphicFrameLocks xmlns:a="http://schemas.openxmlformats.org/drawingml/2006/main" noChangeAspect="1"/>
             </wp:cNvGraphicFramePr>
@@ -977,7 +939,7 @@
               <a:graphicData uri="http://schemas.openxmlformats.org/drawingml/2006/picture">
                 <pic:pic xmlns:pic="http://schemas.openxmlformats.org/drawingml/2006/picture">
                   <pic:nvPicPr>
-                    <pic:cNvPr id="0" name="Picture 10"/>
+                    <pic:cNvPr id="0" name="Picture 1"/>
                     <pic:cNvPicPr>
                       <a:picLocks noChangeAspect="1" noChangeArrowheads="1"/>
                     </pic:cNvPicPr>
@@ -992,7 +954,7 @@
                   <pic:spPr bwMode="auto">
                     <a:xfrm>
                       <a:off x="0" y="0"/>
-                      <a:ext cx="4391025" cy="2628900"/>
+                      <a:ext cx="4343400" cy="2695575"/>
                     </a:xfrm>
                     <a:prstGeom prst="rect">
                       <a:avLst/>
@@ -1015,19 +977,33 @@
     <w:p>
       <w:pPr>
         <w:spacing w:after="0" w:line="240" w:lineRule="auto"/>
-      </w:pPr>
-    </w:p>
-    <w:p>
-      <w:pPr>
-        <w:spacing w:after="0" w:line="240" w:lineRule="auto"/>
-      </w:pPr>
-      <w:r>
-        <w:t>Una vez obtenida la lista, se puede de acceder a cada comprobante mediante su descarga.</w:t>
-      </w:r>
-    </w:p>
-    <w:p>
-      <w:pPr>
-        <w:spacing w:after="0" w:line="240" w:lineRule="auto"/>
+        <w:jc w:val="both"/>
+      </w:pPr>
+    </w:p>
+    <w:p>
+      <w:pPr>
+        <w:spacing w:after="0" w:line="240" w:lineRule="auto"/>
+        <w:jc w:val="both"/>
+      </w:pPr>
+      <w:r>
+        <w:t xml:space="preserve">Una vez obtenida la lista, se puede </w:t>
+      </w:r>
+      <w:r>
+        <w:t xml:space="preserve">descargar PDF por PDF, con el link “Descargar” del comprobante requerido, o bien bajar todos, con el botón “Descargar todos los </w:t>
+      </w:r>
+      <w:proofErr w:type="spellStart"/>
+      <w:r>
+        <w:t>PDFs</w:t>
+      </w:r>
+      <w:proofErr w:type="spellEnd"/>
+      <w:r>
+        <w:t xml:space="preserve"> en un archivo ZIP”.</w:t>
+      </w:r>
+    </w:p>
+    <w:p>
+      <w:pPr>
+        <w:spacing w:after="0" w:line="240" w:lineRule="auto"/>
+        <w:jc w:val="both"/>
       </w:pPr>
       <w:r>
         <w:t xml:space="preserve"> </w:t>
@@ -1036,11 +1012,149 @@
     <w:p>
       <w:pPr>
         <w:spacing w:after="0" w:line="240" w:lineRule="auto"/>
-      </w:pPr>
-    </w:p>
-    <w:p>
-      <w:pPr>
-        <w:spacing w:after="0" w:line="240" w:lineRule="auto"/>
+        <w:jc w:val="both"/>
+        <w:rPr>
+          <w:sz w:val="28"/>
+          <w:szCs w:val="28"/>
+          <w:u w:val="single"/>
+        </w:rPr>
+      </w:pPr>
+      <w:r>
+        <w:rPr>
+          <w:sz w:val="28"/>
+          <w:szCs w:val="28"/>
+          <w:u w:val="single"/>
+        </w:rPr>
+        <w:t>Palabras reservadas</w:t>
+      </w:r>
+    </w:p>
+    <w:p>
+      <w:pPr>
+        <w:spacing w:after="0" w:line="240" w:lineRule="auto"/>
+        <w:jc w:val="both"/>
+      </w:pPr>
+    </w:p>
+    <w:p>
+      <w:pPr>
+        <w:spacing w:after="0" w:line="240" w:lineRule="auto"/>
+        <w:jc w:val="both"/>
+      </w:pPr>
+      <w:r>
+        <w:t>Las siguientes palabras reservadas:</w:t>
+      </w:r>
+    </w:p>
+    <w:p>
+      <w:pPr>
+        <w:spacing w:after="0" w:line="240" w:lineRule="auto"/>
+        <w:jc w:val="both"/>
+      </w:pPr>
+    </w:p>
+    <w:p>
+      <w:pPr>
+        <w:spacing w:after="0" w:line="240" w:lineRule="auto"/>
+        <w:jc w:val="both"/>
+      </w:pPr>
+      <w:r>
+        <w:tab/>
+        <w:t>@RAZONSOCIAL</w:t>
+      </w:r>
+    </w:p>
+    <w:p>
+      <w:pPr>
+        <w:spacing w:after="0" w:line="240" w:lineRule="auto"/>
+        <w:ind w:firstLine="708"/>
+        <w:jc w:val="both"/>
+      </w:pPr>
+      <w:r>
+        <w:t>@TIPOYNROCOMPROBANTE</w:t>
+      </w:r>
+    </w:p>
+    <w:p>
+      <w:pPr>
+        <w:spacing w:after="0" w:line="240" w:lineRule="auto"/>
+        <w:ind w:firstLine="708"/>
+        <w:jc w:val="both"/>
+      </w:pPr>
+      <w:r>
+        <w:t>@MONEDAEIMPORTETOTAL</w:t>
+      </w:r>
+    </w:p>
+    <w:p>
+      <w:pPr>
+        <w:spacing w:after="0" w:line="240" w:lineRule="auto"/>
+        <w:ind w:firstLine="708"/>
+        <w:jc w:val="both"/>
+      </w:pPr>
+      <w:r>
+        <w:t>@PERIODODELSERVICIO</w:t>
+      </w:r>
+    </w:p>
+    <w:p>
+      <w:pPr>
+        <w:spacing w:after="0" w:line="240" w:lineRule="auto"/>
+        <w:ind w:firstLine="708"/>
+        <w:jc w:val="both"/>
+      </w:pPr>
+      <w:r>
+        <w:t>@MESDELSERVICIO</w:t>
+      </w:r>
+    </w:p>
+    <w:p>
+      <w:pPr>
+        <w:spacing w:after="0" w:line="240" w:lineRule="auto"/>
+        <w:ind w:firstLine="708"/>
+        <w:jc w:val="both"/>
+      </w:pPr>
+      <w:r>
+        <w:t>@FECHAVTO</w:t>
+      </w:r>
+    </w:p>
+    <w:p>
+      <w:pPr>
+        <w:spacing w:after="0" w:line="240" w:lineRule="auto"/>
+        <w:ind w:firstLine="708"/>
+        <w:jc w:val="both"/>
+      </w:pPr>
+      <w:r>
+        <w:t xml:space="preserve">@TAB </w:t>
+      </w:r>
+    </w:p>
+    <w:p>
+      <w:pPr>
+        <w:spacing w:after="0" w:line="240" w:lineRule="auto"/>
+        <w:jc w:val="both"/>
+      </w:pPr>
+    </w:p>
+    <w:p>
+      <w:pPr>
+        <w:spacing w:after="0" w:line="240" w:lineRule="auto"/>
+        <w:jc w:val="both"/>
+      </w:pPr>
+      <w:proofErr w:type="gramStart"/>
+      <w:r>
+        <w:t>serán</w:t>
+      </w:r>
+      <w:proofErr w:type="gramEnd"/>
+      <w:r>
+        <w:t xml:space="preserve"> reemplazadas  por los valores concretos que correspondan al comprobante que se está emitiendo.  La última es sólo un tabulador.</w:t>
+      </w:r>
+    </w:p>
+    <w:p>
+      <w:pPr>
+        <w:spacing w:after="0" w:line="240" w:lineRule="auto"/>
+        <w:jc w:val="both"/>
+      </w:pPr>
+    </w:p>
+    <w:p>
+      <w:pPr>
+        <w:spacing w:after="0" w:line="240" w:lineRule="auto"/>
+        <w:jc w:val="both"/>
+      </w:pPr>
+    </w:p>
+    <w:p>
+      <w:pPr>
+        <w:spacing w:after="0" w:line="240" w:lineRule="auto"/>
+        <w:jc w:val="both"/>
       </w:pPr>
       <w:r>
         <w:t xml:space="preserve"> </w:t>
@@ -1049,6 +1163,7 @@
     <w:p>
       <w:pPr>
         <w:spacing w:after="0" w:line="240" w:lineRule="auto"/>
+        <w:jc w:val="both"/>
       </w:pPr>
     </w:p>
     <w:sectPr>

</xml_diff>